<commit_message>
Fixed up Tex document to show table
</commit_message>
<xml_diff>
--- a/questions and predictions.docx
+++ b/questions and predictions.docx
@@ -1,6 +1,6 @@
 
 <file path=word/document.xml><?xml version="1.0" encoding="utf-8"?>
-<w:document xmlns:wpc="http://schemas.microsoft.com/office/word/2010/wordprocessingCanvas" xmlns:cx="http://schemas.microsoft.com/office/drawing/2014/chartex" xmlns:cx1="http://schemas.microsoft.com/office/drawing/2015/9/8/chartex" xmlns:mc="http://schemas.openxmlformats.org/markup-compatibility/2006" xmlns:o="urn:schemas-microsoft-com:office:office" xmlns:r="http://schemas.openxmlformats.org/officeDocument/2006/relationships" xmlns:m="http://schemas.openxmlformats.org/officeDocument/2006/math" xmlns:v="urn:schemas-microsoft-com:vml" xmlns:wp14="http://schemas.microsoft.com/office/word/2010/wordprocessingDrawing" xmlns:wp="http://schemas.openxmlformats.org/drawingml/2006/wordprocessingDrawing" xmlns:w10="urn:schemas-microsoft-com:office:word" xmlns:w="http://schemas.openxmlformats.org/wordprocessingml/2006/main" xmlns:w14="http://schemas.microsoft.com/office/word/2010/wordml" xmlns:w15="http://schemas.microsoft.com/office/word/2012/wordml" xmlns:w16se="http://schemas.microsoft.com/office/word/2015/wordml/symex" xmlns:wpg="http://schemas.microsoft.com/office/word/2010/wordprocessingGroup" xmlns:wpi="http://schemas.microsoft.com/office/word/2010/wordprocessingInk" xmlns:wne="http://schemas.microsoft.com/office/word/2006/wordml" xmlns:wps="http://schemas.microsoft.com/office/word/2010/wordprocessingShape" mc:Ignorable="w14 w15 w16se wp14">
+<w:document xmlns:wpc="http://schemas.microsoft.com/office/word/2010/wordprocessingCanvas" xmlns:mc="http://schemas.openxmlformats.org/markup-compatibility/2006" xmlns:o="urn:schemas-microsoft-com:office:office" xmlns:r="http://schemas.openxmlformats.org/officeDocument/2006/relationships" xmlns:m="http://schemas.openxmlformats.org/officeDocument/2006/math" xmlns:v="urn:schemas-microsoft-com:vml" xmlns:wp14="http://schemas.microsoft.com/office/word/2010/wordprocessingDrawing" xmlns:wp="http://schemas.openxmlformats.org/drawingml/2006/wordprocessingDrawing" xmlns:w10="urn:schemas-microsoft-com:office:word" xmlns:w="http://schemas.openxmlformats.org/wordprocessingml/2006/main" xmlns:w14="http://schemas.microsoft.com/office/word/2010/wordml" xmlns:w15="http://schemas.microsoft.com/office/word/2012/wordml" xmlns:wpg="http://schemas.microsoft.com/office/word/2010/wordprocessingGroup" xmlns:wpi="http://schemas.microsoft.com/office/word/2010/wordprocessingInk" xmlns:wne="http://schemas.microsoft.com/office/word/2006/wordml" xmlns:wps="http://schemas.microsoft.com/office/word/2010/wordprocessingShape" mc:Ignorable="w14 w15 wp14">
   <w:body>
     <w:p>
       <w:pPr>
@@ -91,10 +91,7 @@
               <w:ind w:left="113" w:right="113"/>
             </w:pPr>
             <w:r>
-              <w:t>High</w:t>
-            </w:r>
-            <w:r>
-              <w:t xml:space="preserve"> year-to-year variation</w:t>
+              <w:t>High year-to-year variation</w:t>
             </w:r>
           </w:p>
         </w:tc>
@@ -217,13 +214,7 @@
               <w:ind w:left="113" w:right="113"/>
             </w:pPr>
             <w:r>
-              <w:t xml:space="preserve">Low </w:t>
-            </w:r>
-            <w:r>
-              <w:t>year-to-year</w:t>
-            </w:r>
-            <w:r>
-              <w:t xml:space="preserve"> variation</w:t>
+              <w:t>Low year-to-year variation</w:t>
             </w:r>
           </w:p>
         </w:tc>
@@ -257,10 +248,7 @@
               </w:numPr>
             </w:pPr>
             <w:r>
-              <w:t>P</w:t>
-            </w:r>
-            <w:r>
-              <w:t>hotoperiod should be favored</w:t>
+              <w:t>Photoperiod should be favored</w:t>
             </w:r>
           </w:p>
           <w:p>
@@ -284,13 +272,7 @@
               </w:numPr>
             </w:pPr>
             <w:r>
-              <w:t>I</w:t>
-            </w:r>
-            <w:r>
-              <w:t>nstantaneous traits disfavored d</w:t>
-            </w:r>
-            <w:r>
-              <w:t>ue to high day-to-day variation</w:t>
+              <w:t>Instantaneous traits disfavored due to high day-to-day variation</w:t>
             </w:r>
           </w:p>
         </w:tc>
@@ -320,7 +302,15 @@
         <w:t>) vs</w:t>
       </w:r>
       <w:r>
-        <w:t xml:space="preserve"> normal phenologies – if day-to-day variation is low, annual </w:t>
+        <w:t xml:space="preserve"> normal </w:t>
+      </w:r>
+      <w:proofErr w:type="spellStart"/>
+      <w:r>
+        <w:t>phenologies</w:t>
+      </w:r>
+      <w:proofErr w:type="spellEnd"/>
+      <w:r>
+        <w:t xml:space="preserve"> – if day-to-day variation is low, annual </w:t>
       </w:r>
       <w:r>
         <w:t xml:space="preserve">variation is informative about phenology, so cumulative temp and temp will be favored, while photoperiod will be disfavored. </w:t>
@@ -433,8 +423,6 @@
       <w:r>
         <w:t xml:space="preserve"> – we should be able to create histories that independently manipulate year-to-year variation independently of day-to-day variation. </w:t>
       </w:r>
-      <w:bookmarkStart w:id="0" w:name="_GoBack"/>
-      <w:bookmarkEnd w:id="0"/>
     </w:p>
     <w:p>
       <w:pPr>
@@ -489,6 +477,23 @@
       </w:r>
       <w:r>
         <w:t xml:space="preserve">mean phenology. </w:t>
+      </w:r>
+    </w:p>
+    <w:p>
+      <w:pPr>
+        <w:pStyle w:val="ListParagraph"/>
+        <w:numPr>
+          <w:ilvl w:val="1"/>
+          <w:numId w:val="4"/>
+        </w:numPr>
+      </w:pPr>
+      <w:r>
+        <w:t>Note: the climatic cues don’t have to change at all (or much) if phenology shifts directionally. But it may still depend on how reliable climatic cues are. Expect portion of parameter space to favor photoperiod in advancing phenology scenario if day to day variation is high (if adv</w:t>
+      </w:r>
+      <w:bookmarkStart w:id="0" w:name="_GoBack"/>
+      <w:bookmarkEnd w:id="0"/>
+      <w:r>
+        <w:t>ancement isn’t too fast)</w:t>
       </w:r>
     </w:p>
     <w:sectPr>
@@ -502,7 +507,7 @@
 </file>
 
 <file path=word/endnotes.xml><?xml version="1.0" encoding="utf-8"?>
-<w:endnotes xmlns:wpc="http://schemas.microsoft.com/office/word/2010/wordprocessingCanvas" xmlns:cx="http://schemas.microsoft.com/office/drawing/2014/chartex" xmlns:cx1="http://schemas.microsoft.com/office/drawing/2015/9/8/chartex" xmlns:mc="http://schemas.openxmlformats.org/markup-compatibility/2006" xmlns:o="urn:schemas-microsoft-com:office:office" xmlns:r="http://schemas.openxmlformats.org/officeDocument/2006/relationships" xmlns:m="http://schemas.openxmlformats.org/officeDocument/2006/math" xmlns:v="urn:schemas-microsoft-com:vml" xmlns:wp14="http://schemas.microsoft.com/office/word/2010/wordprocessingDrawing" xmlns:wp="http://schemas.openxmlformats.org/drawingml/2006/wordprocessingDrawing" xmlns:w10="urn:schemas-microsoft-com:office:word" xmlns:w="http://schemas.openxmlformats.org/wordprocessingml/2006/main" xmlns:w14="http://schemas.microsoft.com/office/word/2010/wordml" xmlns:w15="http://schemas.microsoft.com/office/word/2012/wordml" xmlns:w16se="http://schemas.microsoft.com/office/word/2015/wordml/symex" xmlns:wpg="http://schemas.microsoft.com/office/word/2010/wordprocessingGroup" xmlns:wpi="http://schemas.microsoft.com/office/word/2010/wordprocessingInk" xmlns:wne="http://schemas.microsoft.com/office/word/2006/wordml" xmlns:wps="http://schemas.microsoft.com/office/word/2010/wordprocessingShape" mc:Ignorable="w14 w15 w16se wp14">
+<w:endnotes xmlns:wpc="http://schemas.microsoft.com/office/word/2010/wordprocessingCanvas" xmlns:mc="http://schemas.openxmlformats.org/markup-compatibility/2006" xmlns:o="urn:schemas-microsoft-com:office:office" xmlns:r="http://schemas.openxmlformats.org/officeDocument/2006/relationships" xmlns:m="http://schemas.openxmlformats.org/officeDocument/2006/math" xmlns:v="urn:schemas-microsoft-com:vml" xmlns:wp14="http://schemas.microsoft.com/office/word/2010/wordprocessingDrawing" xmlns:wp="http://schemas.openxmlformats.org/drawingml/2006/wordprocessingDrawing" xmlns:w10="urn:schemas-microsoft-com:office:word" xmlns:w="http://schemas.openxmlformats.org/wordprocessingml/2006/main" xmlns:w14="http://schemas.microsoft.com/office/word/2010/wordml" xmlns:w15="http://schemas.microsoft.com/office/word/2012/wordml" xmlns:wpg="http://schemas.microsoft.com/office/word/2010/wordprocessingGroup" xmlns:wpi="http://schemas.microsoft.com/office/word/2010/wordprocessingInk" xmlns:wne="http://schemas.microsoft.com/office/word/2006/wordml" xmlns:wps="http://schemas.microsoft.com/office/word/2010/wordprocessingShape" mc:Ignorable="w14 w15 wp14">
   <w:endnote w:type="separator" w:id="-1">
     <w:p>
       <w:pPr>
@@ -527,7 +532,7 @@
 </file>
 
 <file path=word/footnotes.xml><?xml version="1.0" encoding="utf-8"?>
-<w:footnotes xmlns:wpc="http://schemas.microsoft.com/office/word/2010/wordprocessingCanvas" xmlns:cx="http://schemas.microsoft.com/office/drawing/2014/chartex" xmlns:cx1="http://schemas.microsoft.com/office/drawing/2015/9/8/chartex" xmlns:mc="http://schemas.openxmlformats.org/markup-compatibility/2006" xmlns:o="urn:schemas-microsoft-com:office:office" xmlns:r="http://schemas.openxmlformats.org/officeDocument/2006/relationships" xmlns:m="http://schemas.openxmlformats.org/officeDocument/2006/math" xmlns:v="urn:schemas-microsoft-com:vml" xmlns:wp14="http://schemas.microsoft.com/office/word/2010/wordprocessingDrawing" xmlns:wp="http://schemas.openxmlformats.org/drawingml/2006/wordprocessingDrawing" xmlns:w10="urn:schemas-microsoft-com:office:word" xmlns:w="http://schemas.openxmlformats.org/wordprocessingml/2006/main" xmlns:w14="http://schemas.microsoft.com/office/word/2010/wordml" xmlns:w15="http://schemas.microsoft.com/office/word/2012/wordml" xmlns:w16se="http://schemas.microsoft.com/office/word/2015/wordml/symex" xmlns:wpg="http://schemas.microsoft.com/office/word/2010/wordprocessingGroup" xmlns:wpi="http://schemas.microsoft.com/office/word/2010/wordprocessingInk" xmlns:wne="http://schemas.microsoft.com/office/word/2006/wordml" xmlns:wps="http://schemas.microsoft.com/office/word/2010/wordprocessingShape" mc:Ignorable="w14 w15 w16se wp14">
+<w:footnotes xmlns:wpc="http://schemas.microsoft.com/office/word/2010/wordprocessingCanvas" xmlns:mc="http://schemas.openxmlformats.org/markup-compatibility/2006" xmlns:o="urn:schemas-microsoft-com:office:office" xmlns:r="http://schemas.openxmlformats.org/officeDocument/2006/relationships" xmlns:m="http://schemas.openxmlformats.org/officeDocument/2006/math" xmlns:v="urn:schemas-microsoft-com:vml" xmlns:wp14="http://schemas.microsoft.com/office/word/2010/wordprocessingDrawing" xmlns:wp="http://schemas.openxmlformats.org/drawingml/2006/wordprocessingDrawing" xmlns:w10="urn:schemas-microsoft-com:office:word" xmlns:w="http://schemas.openxmlformats.org/wordprocessingml/2006/main" xmlns:w14="http://schemas.microsoft.com/office/word/2010/wordml" xmlns:w15="http://schemas.microsoft.com/office/word/2012/wordml" xmlns:wpg="http://schemas.microsoft.com/office/word/2010/wordprocessingGroup" xmlns:wpi="http://schemas.microsoft.com/office/word/2010/wordprocessingInk" xmlns:wne="http://schemas.microsoft.com/office/word/2006/wordml" xmlns:wps="http://schemas.microsoft.com/office/word/2010/wordprocessingShape" mc:Ignorable="w14 w15 wp14">
   <w:footnote w:type="separator" w:id="-1">
     <w:p>
       <w:pPr>
@@ -568,7 +573,15 @@
       </w:r>
       <w:proofErr w:type="spellEnd"/>
       <w:r>
-        <w:t xml:space="preserve">) vs normal phenologies. </w:t>
+        <w:t xml:space="preserve">) vs normal </w:t>
+      </w:r>
+      <w:proofErr w:type="spellStart"/>
+      <w:r>
+        <w:t>phenologies</w:t>
+      </w:r>
+      <w:proofErr w:type="spellEnd"/>
+      <w:r>
+        <w:t xml:space="preserve">. </w:t>
       </w:r>
     </w:p>
   </w:footnote>
@@ -576,7 +589,7 @@
 </file>
 
 <file path=word/numbering.xml><?xml version="1.0" encoding="utf-8"?>
-<w:numbering xmlns:wpc="http://schemas.microsoft.com/office/word/2010/wordprocessingCanvas" xmlns:cx="http://schemas.microsoft.com/office/drawing/2014/chartex" xmlns:cx1="http://schemas.microsoft.com/office/drawing/2015/9/8/chartex" xmlns:mc="http://schemas.openxmlformats.org/markup-compatibility/2006" xmlns:o="urn:schemas-microsoft-com:office:office" xmlns:r="http://schemas.openxmlformats.org/officeDocument/2006/relationships" xmlns:m="http://schemas.openxmlformats.org/officeDocument/2006/math" xmlns:v="urn:schemas-microsoft-com:vml" xmlns:wp14="http://schemas.microsoft.com/office/word/2010/wordprocessingDrawing" xmlns:wp="http://schemas.openxmlformats.org/drawingml/2006/wordprocessingDrawing" xmlns:w10="urn:schemas-microsoft-com:office:word" xmlns:w="http://schemas.openxmlformats.org/wordprocessingml/2006/main" xmlns:w14="http://schemas.microsoft.com/office/word/2010/wordml" xmlns:w15="http://schemas.microsoft.com/office/word/2012/wordml" xmlns:w16se="http://schemas.microsoft.com/office/word/2015/wordml/symex" xmlns:wpg="http://schemas.microsoft.com/office/word/2010/wordprocessingGroup" xmlns:wpi="http://schemas.microsoft.com/office/word/2010/wordprocessingInk" xmlns:wne="http://schemas.microsoft.com/office/word/2006/wordml" xmlns:wps="http://schemas.microsoft.com/office/word/2010/wordprocessingShape" mc:Ignorable="w14 w15 w16se wp14">
+<w:numbering xmlns:wpc="http://schemas.microsoft.com/office/word/2010/wordprocessingCanvas" xmlns:mc="http://schemas.openxmlformats.org/markup-compatibility/2006" xmlns:o="urn:schemas-microsoft-com:office:office" xmlns:r="http://schemas.openxmlformats.org/officeDocument/2006/relationships" xmlns:m="http://schemas.openxmlformats.org/officeDocument/2006/math" xmlns:v="urn:schemas-microsoft-com:vml" xmlns:wp14="http://schemas.microsoft.com/office/word/2010/wordprocessingDrawing" xmlns:wp="http://schemas.openxmlformats.org/drawingml/2006/wordprocessingDrawing" xmlns:w10="urn:schemas-microsoft-com:office:word" xmlns:w="http://schemas.openxmlformats.org/wordprocessingml/2006/main" xmlns:w14="http://schemas.microsoft.com/office/word/2010/wordml" xmlns:w15="http://schemas.microsoft.com/office/word/2012/wordml" xmlns:wpg="http://schemas.microsoft.com/office/word/2010/wordprocessingGroup" xmlns:wpi="http://schemas.microsoft.com/office/word/2010/wordprocessingInk" xmlns:wne="http://schemas.microsoft.com/office/word/2006/wordml" xmlns:wps="http://schemas.microsoft.com/office/word/2010/wordprocessingShape" mc:Ignorable="w14 w15 wp14">
   <w:abstractNum w:abstractNumId="0" w15:restartNumberingAfterBreak="0">
     <w:nsid w:val="1ECC2145"/>
     <w:multiLevelType w:val="hybridMultilevel"/>
@@ -1115,7 +1128,7 @@
 </file>
 
 <file path=word/styles.xml><?xml version="1.0" encoding="utf-8"?>
-<w:styles xmlns:mc="http://schemas.openxmlformats.org/markup-compatibility/2006" xmlns:r="http://schemas.openxmlformats.org/officeDocument/2006/relationships" xmlns:w="http://schemas.openxmlformats.org/wordprocessingml/2006/main" xmlns:w14="http://schemas.microsoft.com/office/word/2010/wordml" xmlns:w15="http://schemas.microsoft.com/office/word/2012/wordml" xmlns:w16se="http://schemas.microsoft.com/office/word/2015/wordml/symex" mc:Ignorable="w14 w15 w16se">
+<w:styles xmlns:mc="http://schemas.openxmlformats.org/markup-compatibility/2006" xmlns:r="http://schemas.openxmlformats.org/officeDocument/2006/relationships" xmlns:w="http://schemas.openxmlformats.org/wordprocessingml/2006/main" xmlns:w14="http://schemas.microsoft.com/office/word/2010/wordml" xmlns:w15="http://schemas.microsoft.com/office/word/2012/wordml" mc:Ignorable="w14 w15">
   <w:docDefaults>
     <w:rPrDefault>
       <w:rPr>
@@ -1873,7 +1886,7 @@
 </file>
 
 <file path=customXml/itemProps1.xml><?xml version="1.0" encoding="utf-8"?>
-<ds:datastoreItem xmlns:ds="http://schemas.openxmlformats.org/officeDocument/2006/customXml" ds:itemID="{B75C00F4-0792-4AD0-9FD0-0C0AFEFBBFC4}">
+<ds:datastoreItem xmlns:ds="http://schemas.openxmlformats.org/officeDocument/2006/customXml" ds:itemID="{559665E0-CA24-4498-AB26-3F6371CBB70D}">
   <ds:schemaRefs>
     <ds:schemaRef ds:uri="http://schemas.openxmlformats.org/officeDocument/2006/bibliography"/>
   </ds:schemaRefs>

</xml_diff>